<commit_message>
fix minor bug for esp, thesis doc, done slave 2 button
</commit_message>
<xml_diff>
--- a/Doc/word/scratch.docx
+++ b/Doc/word/scratch.docx
@@ -3,7 +3,15 @@
 <w:document xmlns:wpc="http://schemas.microsoft.com/office/word/2010/wordprocessingCanvas" xmlns:cx="http://schemas.microsoft.com/office/drawing/2014/chartex" xmlns:mc="http://schemas.openxmlformats.org/markup-compatibility/2006" xmlns:o="urn:schemas-microsoft-com:office:office" xmlns:r="http://schemas.openxmlformats.org/officeDocument/2006/relationships" xmlns:m="http://schemas.openxmlformats.org/officeDocument/2006/math" xmlns:v="urn:schemas-microsoft-com:vml" xmlns:wp14="http://schemas.microsoft.com/office/word/2010/wordprocessingDrawing" xmlns:wp="http://schemas.openxmlformats.org/drawingml/2006/wordprocessingDrawing" xmlns:w10="urn:schemas-microsoft-com:office:word" xmlns:w="http://schemas.openxmlformats.org/wordprocessingml/2006/main" xmlns:w14="http://schemas.microsoft.com/office/word/2010/wordml" xmlns:w15="http://schemas.microsoft.com/office/word/2012/wordml" xmlns:w16se="http://schemas.microsoft.com/office/word/2015/wordml/symex" xmlns:wpg="http://schemas.microsoft.com/office/word/2010/wordprocessingGroup" xmlns:wpi="http://schemas.microsoft.com/office/word/2010/wordprocessingInk" xmlns:wne="http://schemas.microsoft.com/office/word/2006/wordml" xmlns:wps="http://schemas.microsoft.com/office/word/2010/wordprocessingShape" mc:Ignorable="w14 w15 w16se wp14">
   <w:body>
     <w:p>
-      <w:r>
+      <w:pPr>
+        <w:rPr>
+          <w:b/>
+        </w:rPr>
+      </w:pPr>
+      <w:r>
+        <w:rPr>
+          <w:b/>
+        </w:rPr>
         <w:t>Microcontroller theory</w:t>
       </w:r>
     </w:p>
@@ -64,7 +72,15 @@
       </w:r>
     </w:p>
     <w:p>
-      <w:r>
+      <w:pPr>
+        <w:rPr>
+          <w:b/>
+        </w:rPr>
+      </w:pPr>
+      <w:r>
+        <w:rPr>
+          <w:b/>
+        </w:rPr>
         <w:t>Types</w:t>
       </w:r>
     </w:p>
@@ -85,15 +101,7 @@
     </w:p>
     <w:p>
       <w:r>
-        <w:t xml:space="preserve">- Freescale </w:t>
-      </w:r>
-      <w:proofErr w:type="spellStart"/>
-      <w:r>
-        <w:t>ColdFire</w:t>
-      </w:r>
-      <w:proofErr w:type="spellEnd"/>
-      <w:r>
-        <w:t xml:space="preserve"> (32-bit) và S08 (8-bit)</w:t>
+        <w:t>- Freescale ColdFire (32-bit) và S08 (8-bit)</w:t>
       </w:r>
     </w:p>
     <w:p>
@@ -103,23 +111,7 @@
     </w:p>
     <w:p>
       <w:r>
-        <w:t xml:space="preserve">- </w:t>
-      </w:r>
-      <w:proofErr w:type="spellStart"/>
-      <w:r>
-        <w:t>Renesas</w:t>
-      </w:r>
-      <w:proofErr w:type="spellEnd"/>
-      <w:r>
-        <w:t xml:space="preserve"> Electronics: RL78 16-bit MCU; RX 32-bit MCU; </w:t>
-      </w:r>
-      <w:proofErr w:type="spellStart"/>
-      <w:r>
-        <w:t>SuperH</w:t>
-      </w:r>
-      <w:proofErr w:type="spellEnd"/>
-      <w:r>
-        <w:t>; V850 32-</w:t>
+        <w:t>- Renesas Electronics: RL78 16-bit MCU; RX 32-bit MCU; SuperH; V850 32-</w:t>
       </w:r>
     </w:p>
     <w:p>
@@ -129,23 +121,7 @@
     </w:p>
     <w:p>
       <w:r>
-        <w:t xml:space="preserve">- </w:t>
-      </w:r>
-      <w:proofErr w:type="spellStart"/>
-      <w:r>
-        <w:t>PSoC</w:t>
-      </w:r>
-      <w:proofErr w:type="spellEnd"/>
-      <w:r>
-        <w:t xml:space="preserve"> (Programmable System-</w:t>
-      </w:r>
-      <w:proofErr w:type="gramStart"/>
-      <w:r>
-        <w:t>on</w:t>
-      </w:r>
-      <w:proofErr w:type="gramEnd"/>
-      <w:r>
-        <w:t>-Chip)</w:t>
+        <w:t>- PSoC (Programmable System-on-Chip)</w:t>
       </w:r>
     </w:p>
     <w:p>
@@ -154,17 +130,144 @@
       </w:r>
     </w:p>
     <w:p>
-      <w:proofErr w:type="spellStart"/>
-      <w:r>
-        <w:t>Stellaris</w:t>
-      </w:r>
-      <w:proofErr w:type="spellEnd"/>
-      <w:r>
-        <w:t xml:space="preserve"> (32-bit)</w:t>
+      <w:r>
+        <w:t>Stellaris (32-bit)</w:t>
+      </w:r>
+    </w:p>
+    <w:p/>
+    <w:p>
+      <w:pPr>
+        <w:rPr>
+          <w:b/>
+        </w:rPr>
+      </w:pPr>
+      <w:r>
+        <w:rPr>
+          <w:b/>
+        </w:rPr>
+        <w:t>RS485</w:t>
+      </w:r>
+    </w:p>
+    <w:p>
+      <w:pPr>
+        <w:rPr>
+          <w:b/>
+        </w:rPr>
+      </w:pPr>
+      <w:r>
+        <w:rPr>
+          <w:b/>
+        </w:rPr>
+        <w:t>Introduction</w:t>
+      </w:r>
+    </w:p>
+    <w:p>
+      <w:r>
+        <w:t xml:space="preserve">  Nowadays, there are various communication protocols can be used for the thesis, namely I2C, ISP, RS232, RS485, Bluetooth or Wi-Fi. Each protocol is designed to be suitable for specified purpose with different advantages or disadvantages, which means a perfect protocol does not exist. </w:t>
+      </w:r>
+      <w:r>
+        <w:t xml:space="preserve">When making a decision to choose suitable protocols for the thesis, the author had to think about the trade-off between the stabilization </w:t>
+      </w:r>
+      <w:r>
+        <w:t>and the speed of the communication protocol.</w:t>
+      </w:r>
+      <w:r>
+        <w:t xml:space="preserve"> </w:t>
+      </w:r>
+    </w:p>
+    <w:p>
+      <w:r>
+        <w:t xml:space="preserve">RS485 is chosen as the main way for components in the system to communicate with </w:t>
+      </w:r>
+      <w:r>
+        <w:t>each other</w:t>
+      </w:r>
+      <w:r>
+        <w:t xml:space="preserve">. </w:t>
+      </w:r>
+      <w:r>
+        <w:t>RS485</w:t>
+      </w:r>
+      <w:r>
+        <w:t xml:space="preserve"> is defined in 1983 not as a protocol but an </w:t>
+      </w:r>
+      <w:r>
+        <w:t xml:space="preserve">electrical </w:t>
+      </w:r>
+      <w:r>
+        <w:t xml:space="preserve">interface standard and only specifies the </w:t>
+      </w:r>
+      <w:r>
+        <w:lastRenderedPageBreak/>
+        <w:t>drivers and receivers’ characteristics.</w:t>
+      </w:r>
+      <w:r>
+        <w:t xml:space="preserve"> It is developed in order to make data rate and transmitting dis</w:t>
+      </w:r>
+      <w:r>
+        <w:t>tance are inversely proportional. For instance, the data transmitting speed can reach 10 Mbps within distance of 16 meters or if the distance is extended to 1220 meters, the data rate is lower to 100 kbps.</w:t>
+      </w:r>
+      <w:r>
+        <w:t xml:space="preserve"> The advantage of RS485 over RS232, which is developed in 1960, is multiple nodes can be parallel connected to a bus</w:t>
+      </w:r>
+      <w:r>
+        <w:t>. Additionally, the network can be extended in length and number of nodes easily by using simple connector.</w:t>
+      </w:r>
+      <w:r>
+        <w:t xml:space="preserve"> </w:t>
+      </w:r>
+      <w:r>
+        <w:t xml:space="preserve">Besides, Wi-Fi, Bluetooth and </w:t>
+      </w:r>
+      <w:r>
+        <w:t>GSM</w:t>
       </w:r>
       <w:bookmarkStart w:id="0" w:name="_GoBack"/>
       <w:bookmarkEnd w:id="0"/>
-    </w:p>
+      <w:r>
+        <w:t xml:space="preserve"> are</w:t>
+      </w:r>
+      <w:r>
+        <w:t xml:space="preserve"> also implemented in the thesis in order to take the advantages in different circumstances. </w:t>
+      </w:r>
+    </w:p>
+    <w:p>
+      <w:pPr>
+        <w:rPr>
+          <w:b/>
+        </w:rPr>
+      </w:pPr>
+      <w:r>
+        <w:rPr>
+          <w:b/>
+        </w:rPr>
+        <w:t>RS485 specification</w:t>
+      </w:r>
+    </w:p>
+    <w:p>
+      <w:pPr>
+        <w:rPr>
+          <w:b/>
+        </w:rPr>
+      </w:pPr>
+      <w:r>
+        <w:rPr>
+          <w:b/>
+        </w:rPr>
+        <w:t>Overview</w:t>
+      </w:r>
+    </w:p>
+    <w:p>
+      <w:r>
+        <w:t>\table</w:t>
+      </w:r>
+    </w:p>
+    <w:p>
+      <w:r>
+        <w:t>Table shows the highlight specifications of RS485.</w:t>
+      </w:r>
+    </w:p>
+    <w:p/>
     <w:sectPr>
       <w:pgSz w:w="12240" w:h="15840"/>
       <w:pgMar w:top="1440" w:right="1440" w:bottom="1440" w:left="1440" w:header="720" w:footer="720" w:gutter="0"/>

</xml_diff>

<commit_message>
copy draft to another dir, make thesis dir to final one
</commit_message>
<xml_diff>
--- a/Doc/word/scratch.docx
+++ b/Doc/word/scratch.docx
@@ -101,7 +101,15 @@
     </w:p>
     <w:p>
       <w:r>
-        <w:t>- Freescale ColdFire (32-bit) và S08 (8-bit)</w:t>
+        <w:t xml:space="preserve">- Freescale </w:t>
+      </w:r>
+      <w:proofErr w:type="spellStart"/>
+      <w:r>
+        <w:t>ColdFire</w:t>
+      </w:r>
+      <w:proofErr w:type="spellEnd"/>
+      <w:r>
+        <w:t xml:space="preserve"> (32-bit) và S08 (8-bit)</w:t>
       </w:r>
     </w:p>
     <w:p>
@@ -111,7 +119,23 @@
     </w:p>
     <w:p>
       <w:r>
-        <w:t>- Renesas Electronics: RL78 16-bit MCU; RX 32-bit MCU; SuperH; V850 32-</w:t>
+        <w:t xml:space="preserve">- </w:t>
+      </w:r>
+      <w:proofErr w:type="spellStart"/>
+      <w:r>
+        <w:t>Renesas</w:t>
+      </w:r>
+      <w:proofErr w:type="spellEnd"/>
+      <w:r>
+        <w:t xml:space="preserve"> Electronics: RL78 16-bit MCU; RX 32-bit MCU; </w:t>
+      </w:r>
+      <w:proofErr w:type="spellStart"/>
+      <w:r>
+        <w:t>SuperH</w:t>
+      </w:r>
+      <w:proofErr w:type="spellEnd"/>
+      <w:r>
+        <w:t>; V850 32-</w:t>
       </w:r>
     </w:p>
     <w:p>
@@ -121,7 +145,23 @@
     </w:p>
     <w:p>
       <w:r>
-        <w:t>- PSoC (Programmable System-on-Chip)</w:t>
+        <w:t xml:space="preserve">- </w:t>
+      </w:r>
+      <w:proofErr w:type="spellStart"/>
+      <w:r>
+        <w:t>PSoC</w:t>
+      </w:r>
+      <w:proofErr w:type="spellEnd"/>
+      <w:r>
+        <w:t xml:space="preserve"> (Programmable System-</w:t>
+      </w:r>
+      <w:proofErr w:type="gramStart"/>
+      <w:r>
+        <w:t>on</w:t>
+      </w:r>
+      <w:proofErr w:type="gramEnd"/>
+      <w:r>
+        <w:t>-Chip)</w:t>
       </w:r>
     </w:p>
     <w:p>
@@ -130,8 +170,13 @@
       </w:r>
     </w:p>
     <w:p>
-      <w:r>
-        <w:t>Stellaris (32-bit)</w:t>
+      <w:proofErr w:type="spellStart"/>
+      <w:r>
+        <w:t>Stellaris</w:t>
+      </w:r>
+      <w:proofErr w:type="spellEnd"/>
+      <w:r>
+        <w:t xml:space="preserve"> (32-bit)</w:t>
       </w:r>
     </w:p>
     <w:p/>
@@ -211,24 +256,46 @@
         <w:t xml:space="preserve"> The advantage of RS485 over RS232, which is developed in 1960, is multiple nodes can be parallel connected to a bus</w:t>
       </w:r>
       <w:r>
-        <w:t>. Additionally, the network can be extended in length and number of nodes easily by using simple connector.</w:t>
+        <w:t>. Additionally, the network can be extended in length and number of nodes easily by using simple connector</w:t>
+      </w:r>
+      <w:r>
+        <w:t>s</w:t>
+      </w:r>
+      <w:r>
+        <w:t>.</w:t>
       </w:r>
       <w:r>
         <w:t xml:space="preserve"> </w:t>
       </w:r>
       <w:r>
-        <w:t xml:space="preserve">Besides, Wi-Fi, Bluetooth and </w:t>
+        <w:t>Besides, Wi-Fi, Bluetooth</w:t>
+      </w:r>
+      <w:r>
+        <w:t>,</w:t>
+      </w:r>
+      <w:r>
+        <w:t xml:space="preserve"> </w:t>
       </w:r>
       <w:r>
         <w:t>GSM</w:t>
       </w:r>
-      <w:bookmarkStart w:id="0" w:name="_GoBack"/>
-      <w:bookmarkEnd w:id="0"/>
-      <w:r>
-        <w:t xml:space="preserve"> are</w:t>
-      </w:r>
-      <w:r>
-        <w:t xml:space="preserve"> also implemented in the thesis in order to take the advantages in different circumstances. </w:t>
+      <w:r>
+        <w:t xml:space="preserve"> </w:t>
+      </w:r>
+      <w:r>
+        <w:t xml:space="preserve">and MQTT </w:t>
+      </w:r>
+      <w:r>
+        <w:t>are</w:t>
+      </w:r>
+      <w:r>
+        <w:t xml:space="preserve"> also implemented in the thesis in order to take the advantages</w:t>
+      </w:r>
+      <w:r>
+        <w:t xml:space="preserve"> of different communication protocols</w:t>
+      </w:r>
+      <w:r>
+        <w:t xml:space="preserve"> in different circumstances. </w:t>
       </w:r>
     </w:p>
     <w:p>
@@ -258,15 +325,126 @@
       </w:r>
     </w:p>
     <w:p>
+      <w:pPr>
+        <w:tabs>
+          <w:tab w:val="left" w:pos="1698"/>
+        </w:tabs>
+      </w:pPr>
       <w:r>
         <w:t>\table</w:t>
       </w:r>
-    </w:p>
-    <w:p>
-      <w:r>
-        <w:t>Table shows the highlight specifications of RS485.</w:t>
-      </w:r>
-    </w:p>
+      <w:r>
+        <w:tab/>
+      </w:r>
+    </w:p>
+    <w:p>
+      <w:pPr>
+        <w:tabs>
+          <w:tab w:val="left" w:pos="1698"/>
+        </w:tabs>
+      </w:pPr>
+      <w:r>
+        <w:t>\figure</w:t>
+      </w:r>
+      <w:r>
+        <w:t xml:space="preserve"> full-duplex and half-duplex</w:t>
+      </w:r>
+    </w:p>
+    <w:p>
+      <w:r>
+        <w:t>Table shows the highlight spec</w:t>
+      </w:r>
+      <w:bookmarkStart w:id="0" w:name="_GoBack"/>
+      <w:bookmarkEnd w:id="0"/>
+      <w:r>
+        <w:t>ifications of RS485.</w:t>
+      </w:r>
+      <w:r>
+        <w:t xml:space="preserve"> With these specifications, RS485 was a robust interface standard and was able to meet the requirements in industries, in which implemente</w:t>
+      </w:r>
+      <w:r>
+        <w:t>d applications that need stable, fast and reliable connection</w:t>
+      </w:r>
+      <w:r>
+        <w:t>.</w:t>
+      </w:r>
+      <w:r>
+        <w:t xml:space="preserve"> </w:t>
+      </w:r>
+      <w:r>
+        <w:t>Figure</w:t>
+      </w:r>
+      <w:r>
+        <w:t xml:space="preserve"> … demonstrates two ways to implement the connection with RS485, which are full-duplex and half-duplex. Full-duplex im</w:t>
+      </w:r>
+      <w:r>
+        <w:t>plementations require four-wire</w:t>
+      </w:r>
+      <w:r>
+        <w:t xml:space="preserve"> (two si</w:t>
+      </w:r>
+      <w:r>
+        <w:t>gnal pairs) instead of two-wire</w:t>
+      </w:r>
+      <w:r>
+        <w:t xml:space="preserve"> </w:t>
+      </w:r>
+      <w:r>
+        <w:t>in</w:t>
+      </w:r>
+      <w:r>
+        <w:t xml:space="preserve"> half-duplex</w:t>
+      </w:r>
+      <w:r>
+        <w:t xml:space="preserve"> implementations</w:t>
+      </w:r>
+      <w:r>
+        <w:t>;</w:t>
+      </w:r>
+      <w:r>
+        <w:t xml:space="preserve"> </w:t>
+      </w:r>
+      <w:r>
+        <w:t>B</w:t>
+      </w:r>
+      <w:r>
+        <w:t xml:space="preserve">ut </w:t>
+      </w:r>
+      <w:r>
+        <w:t xml:space="preserve">despite the downside of two-wire implementation is it is limited to half-duplex and needs attention to turn-around delay, </w:t>
+      </w:r>
+      <w:r>
+        <w:t>in</w:t>
+      </w:r>
+      <w:r>
+        <w:t xml:space="preserve"> practical applications, half-duplex is most chosen.</w:t>
+      </w:r>
+      <w:r>
+        <w:t xml:space="preserve"> </w:t>
+      </w:r>
+      <w:r>
+        <w:t>The reason is</w:t>
+      </w:r>
+      <w:r>
+        <w:t xml:space="preserve"> full-duplex solution</w:t>
+      </w:r>
+      <w:r>
+        <w:t xml:space="preserve"> depends on master-slave model, </w:t>
+      </w:r>
+      <w:r>
+        <w:t>which means</w:t>
+      </w:r>
+      <w:r>
+        <w:t xml:space="preserve"> the slaves cannot communicate with each other. </w:t>
+      </w:r>
+      <w:r>
+        <w:t>In modern des</w:t>
+      </w:r>
+      <w:r>
+        <w:t>igns of transceiver, the allowed number of nodes can connect to the bus is up to hundreds.</w:t>
+      </w:r>
+    </w:p>
+    <w:p/>
     <w:p/>
     <w:sectPr>
       <w:pgSz w:w="12240" w:h="15840"/>

</xml_diff>